<commit_message>
feat: fix pandoc solution's image caption
</commit_message>
<xml_diff>
--- a/pandoc/for_student.docx
+++ b/pandoc/for_student.docx
@@ -4,10 +4,12 @@
   <w:body>
     <w:p>
       <w:pPr>
-        <w:pStyle w:val="a4"/>
+        <w:pStyle w:val="a5"/>
         <w:spacing w:before="240" w:after="240"/>
         <w:ind w:firstLine="723"/>
       </w:pPr>
+      <w:bookmarkStart w:id="0" w:name="_GoBack"/>
+      <w:bookmarkEnd w:id="0"/>
       <w:r>
         <w:t xml:space="preserve"> </w:t>
       </w:r>
@@ -17,7 +19,7 @@
     </w:p>
     <w:p>
       <w:pPr>
-        <w:pStyle w:val="a5"/>
+        <w:pStyle w:val="a6"/>
         <w:spacing w:before="240" w:after="240"/>
         <w:ind w:firstLine="643"/>
       </w:pPr>
@@ -36,7 +38,7 @@
     </w:p>
     <w:p>
       <w:pPr>
-        <w:pStyle w:val="a6"/>
+        <w:pStyle w:val="a7"/>
       </w:pPr>
       <w:r>
         <w:t xml:space="preserve"> Date </w:t>
@@ -57,93 +59,90 @@
         <w:spacing w:before="240" w:after="240"/>
         <w:ind w:firstLine="640"/>
         <w:rPr>
-          <w:rFonts w:hint="eastAsia"/>
           <w:lang w:eastAsia="zh-CN"/>
         </w:rPr>
       </w:pPr>
-      <w:bookmarkStart w:id="0" w:name="heading-1"/>
+      <w:bookmarkStart w:id="1" w:name="heading-1"/>
       <w:r>
         <w:t xml:space="preserve"> Heading 1 </w:t>
       </w:r>
-      <w:bookmarkEnd w:id="0"/>
+      <w:bookmarkEnd w:id="1"/>
     </w:p>
     <w:p>
       <w:pPr>
         <w:pStyle w:val="2"/>
         <w:ind w:firstLine="480"/>
       </w:pPr>
-      <w:bookmarkStart w:id="1" w:name="heading-2"/>
+      <w:bookmarkStart w:id="2" w:name="heading-2"/>
       <w:r>
         <w:t xml:space="preserve"> Heading 2 </w:t>
       </w:r>
-      <w:bookmarkEnd w:id="1"/>
+      <w:bookmarkEnd w:id="2"/>
     </w:p>
     <w:p>
       <w:pPr>
         <w:pStyle w:val="3"/>
         <w:ind w:firstLine="480"/>
       </w:pPr>
-      <w:bookmarkStart w:id="2" w:name="heading-3"/>
+      <w:bookmarkStart w:id="3" w:name="heading-3"/>
       <w:r>
         <w:t xml:space="preserve"> Heading 3 </w:t>
       </w:r>
-      <w:bookmarkEnd w:id="2"/>
+      <w:bookmarkEnd w:id="3"/>
     </w:p>
     <w:p>
       <w:pPr>
         <w:pStyle w:val="4"/>
         <w:ind w:firstLine="482"/>
       </w:pPr>
-      <w:bookmarkStart w:id="3" w:name="heading-4"/>
+      <w:bookmarkStart w:id="4" w:name="heading-4"/>
       <w:r>
         <w:t xml:space="preserve"> Heading 4 </w:t>
       </w:r>
-      <w:bookmarkEnd w:id="3"/>
+      <w:bookmarkEnd w:id="4"/>
     </w:p>
     <w:p>
       <w:pPr>
         <w:pStyle w:val="5"/>
         <w:ind w:firstLine="480"/>
       </w:pPr>
-      <w:bookmarkStart w:id="4" w:name="heading-5"/>
+      <w:bookmarkStart w:id="5" w:name="heading-5"/>
       <w:r>
         <w:t xml:space="preserve"> Heading 5 </w:t>
       </w:r>
-      <w:bookmarkEnd w:id="4"/>
+      <w:bookmarkEnd w:id="5"/>
     </w:p>
     <w:p>
       <w:pPr>
         <w:pStyle w:val="6"/>
         <w:ind w:firstLine="480"/>
       </w:pPr>
-      <w:bookmarkStart w:id="5" w:name="heading-6"/>
+      <w:bookmarkStart w:id="6" w:name="heading-6"/>
       <w:r>
         <w:t xml:space="preserve"> Heading 6 </w:t>
       </w:r>
-      <w:bookmarkEnd w:id="5"/>
+      <w:bookmarkEnd w:id="6"/>
     </w:p>
     <w:p>
       <w:pPr>
         <w:pStyle w:val="7"/>
         <w:ind w:firstLine="480"/>
       </w:pPr>
-      <w:bookmarkStart w:id="6" w:name="heading-7"/>
+      <w:bookmarkStart w:id="7" w:name="heading-7"/>
       <w:r>
         <w:t xml:space="preserve"> Heading 7 </w:t>
       </w:r>
-      <w:bookmarkEnd w:id="6"/>
+      <w:bookmarkEnd w:id="7"/>
     </w:p>
     <w:p>
       <w:pPr>
         <w:pStyle w:val="8"/>
         <w:ind w:firstLine="480"/>
       </w:pPr>
-      <w:bookmarkStart w:id="7" w:name="heading-8"/>
+      <w:bookmarkStart w:id="8" w:name="heading-8"/>
       <w:r>
         <w:t xml:space="preserve"> Heading 8 </w:t>
       </w:r>
-      <w:bookmarkStart w:id="8" w:name="_GoBack"/>
-      <w:bookmarkEnd w:id="7"/>
       <w:bookmarkEnd w:id="8"/>
     </w:p>
     <w:p>
@@ -207,7 +206,7 @@
       <w:hyperlink r:id="rId7">
         <w:r>
           <w:rPr>
-            <w:rStyle w:val="ad"/>
+            <w:rStyle w:val="ae"/>
           </w:rPr>
           <w:t xml:space="preserve"> Hyperlink </w:t>
         </w:r>
@@ -217,14 +216,14 @@
       </w:r>
       <w:r>
         <w:rPr>
-          <w:rStyle w:val="ac"/>
+          <w:rStyle w:val="ad"/>
         </w:rPr>
         <w:footnoteReference w:id="1"/>
       </w:r>
     </w:p>
     <w:p>
       <w:pPr>
-        <w:pStyle w:val="a8"/>
+        <w:pStyle w:val="a9"/>
         <w:ind w:firstLine="400"/>
       </w:pPr>
       <w:r>
@@ -322,7 +321,7 @@
     <w:p>
       <w:pPr>
         <w:pStyle w:val="ImageCaption"/>
-        <w:ind w:firstLine="480"/>
+        <w:ind w:firstLine="420"/>
       </w:pPr>
       <w:r>
         <w:t xml:space="preserve"> Image Caption </w:t>
@@ -427,7 +426,7 @@
 <w:ftr xmlns:wpc="http://schemas.microsoft.com/office/word/2010/wordprocessingCanvas" xmlns:cx="http://schemas.microsoft.com/office/drawing/2014/chartex" xmlns:cx1="http://schemas.microsoft.com/office/drawing/2015/9/8/chartex" xmlns:cx2="http://schemas.microsoft.com/office/drawing/2015/10/21/chartex" xmlns:cx3="http://schemas.microsoft.com/office/drawing/2016/5/9/chartex" xmlns:cx4="http://schemas.microsoft.com/office/drawing/2016/5/10/chartex" xmlns:cx5="http://schemas.microsoft.com/office/drawing/2016/5/11/chartex" xmlns:cx6="http://schemas.microsoft.com/office/drawing/2016/5/12/chartex" xmlns:cx7="http://schemas.microsoft.com/office/drawing/2016/5/13/chartex" xmlns:cx8="http://schemas.microsoft.com/office/drawing/2016/5/14/chartex" xmlns:mc="http://schemas.openxmlformats.org/markup-compatibility/2006" xmlns:aink="http://schemas.microsoft.com/office/drawing/2016/ink" xmlns:am3d="http://schemas.microsoft.com/office/drawing/2017/model3d" xmlns:o="urn:schemas-microsoft-com:office:office" xmlns:r="http://schemas.openxmlformats.org/officeDocument/2006/relationships" xmlns:m="http://schemas.openxmlformats.org/officeDocument/2006/math" xmlns:v="urn:schemas-microsoft-com:vml" xmlns:wp14="http://schemas.microsoft.com/office/word/2010/wordprocessingDrawing" xmlns:wp="http://schemas.openxmlformats.org/drawingml/2006/wordprocessingDrawing" xmlns:w10="urn:schemas-microsoft-com:office:word" xmlns:w="http://schemas.openxmlformats.org/wordprocessingml/2006/main" xmlns:w14="http://schemas.microsoft.com/office/word/2010/wordml" xmlns:w15="http://schemas.microsoft.com/office/word/2012/wordml" xmlns:w16cid="http://schemas.microsoft.com/office/word/2016/wordml/cid" xmlns:w16se="http://schemas.microsoft.com/office/word/2015/wordml/symex" xmlns:wpg="http://schemas.microsoft.com/office/word/2010/wordprocessingGroup" xmlns:wpi="http://schemas.microsoft.com/office/word/2010/wordprocessingInk" xmlns:wne="http://schemas.microsoft.com/office/word/2006/wordml" xmlns:wps="http://schemas.microsoft.com/office/word/2010/wordprocessingShape" mc:Ignorable="w14 w15 w16se w16cid wp14">
   <w:p>
     <w:pPr>
-      <w:pStyle w:val="af0"/>
+      <w:pStyle w:val="af1"/>
       <w:ind w:firstLine="360"/>
     </w:pPr>
   </w:p>
@@ -438,7 +437,7 @@
 <w:ftr xmlns:wpc="http://schemas.microsoft.com/office/word/2010/wordprocessingCanvas" xmlns:cx="http://schemas.microsoft.com/office/drawing/2014/chartex" xmlns:cx1="http://schemas.microsoft.com/office/drawing/2015/9/8/chartex" xmlns:cx2="http://schemas.microsoft.com/office/drawing/2015/10/21/chartex" xmlns:cx3="http://schemas.microsoft.com/office/drawing/2016/5/9/chartex" xmlns:cx4="http://schemas.microsoft.com/office/drawing/2016/5/10/chartex" xmlns:cx5="http://schemas.microsoft.com/office/drawing/2016/5/11/chartex" xmlns:cx6="http://schemas.microsoft.com/office/drawing/2016/5/12/chartex" xmlns:cx7="http://schemas.microsoft.com/office/drawing/2016/5/13/chartex" xmlns:cx8="http://schemas.microsoft.com/office/drawing/2016/5/14/chartex" xmlns:mc="http://schemas.openxmlformats.org/markup-compatibility/2006" xmlns:aink="http://schemas.microsoft.com/office/drawing/2016/ink" xmlns:am3d="http://schemas.microsoft.com/office/drawing/2017/model3d" xmlns:o="urn:schemas-microsoft-com:office:office" xmlns:r="http://schemas.openxmlformats.org/officeDocument/2006/relationships" xmlns:m="http://schemas.openxmlformats.org/officeDocument/2006/math" xmlns:v="urn:schemas-microsoft-com:vml" xmlns:wp14="http://schemas.microsoft.com/office/word/2010/wordprocessingDrawing" xmlns:wp="http://schemas.openxmlformats.org/drawingml/2006/wordprocessingDrawing" xmlns:w10="urn:schemas-microsoft-com:office:word" xmlns:w="http://schemas.openxmlformats.org/wordprocessingml/2006/main" xmlns:w14="http://schemas.microsoft.com/office/word/2010/wordml" xmlns:w15="http://schemas.microsoft.com/office/word/2012/wordml" xmlns:w16cid="http://schemas.microsoft.com/office/word/2016/wordml/cid" xmlns:w16se="http://schemas.microsoft.com/office/word/2015/wordml/symex" xmlns:wpg="http://schemas.microsoft.com/office/word/2010/wordprocessingGroup" xmlns:wpi="http://schemas.microsoft.com/office/word/2010/wordprocessingInk" xmlns:wne="http://schemas.microsoft.com/office/word/2006/wordml" xmlns:wps="http://schemas.microsoft.com/office/word/2010/wordprocessingShape" mc:Ignorable="w14 w15 w16se w16cid wp14">
   <w:p>
     <w:pPr>
-      <w:pStyle w:val="af0"/>
+      <w:pStyle w:val="af1"/>
       <w:ind w:firstLine="360"/>
     </w:pPr>
   </w:p>
@@ -449,7 +448,7 @@
 <w:ftr xmlns:wpc="http://schemas.microsoft.com/office/word/2010/wordprocessingCanvas" xmlns:cx="http://schemas.microsoft.com/office/drawing/2014/chartex" xmlns:cx1="http://schemas.microsoft.com/office/drawing/2015/9/8/chartex" xmlns:cx2="http://schemas.microsoft.com/office/drawing/2015/10/21/chartex" xmlns:cx3="http://schemas.microsoft.com/office/drawing/2016/5/9/chartex" xmlns:cx4="http://schemas.microsoft.com/office/drawing/2016/5/10/chartex" xmlns:cx5="http://schemas.microsoft.com/office/drawing/2016/5/11/chartex" xmlns:cx6="http://schemas.microsoft.com/office/drawing/2016/5/12/chartex" xmlns:cx7="http://schemas.microsoft.com/office/drawing/2016/5/13/chartex" xmlns:cx8="http://schemas.microsoft.com/office/drawing/2016/5/14/chartex" xmlns:mc="http://schemas.openxmlformats.org/markup-compatibility/2006" xmlns:aink="http://schemas.microsoft.com/office/drawing/2016/ink" xmlns:am3d="http://schemas.microsoft.com/office/drawing/2017/model3d" xmlns:o="urn:schemas-microsoft-com:office:office" xmlns:r="http://schemas.openxmlformats.org/officeDocument/2006/relationships" xmlns:m="http://schemas.openxmlformats.org/officeDocument/2006/math" xmlns:v="urn:schemas-microsoft-com:vml" xmlns:wp14="http://schemas.microsoft.com/office/word/2010/wordprocessingDrawing" xmlns:wp="http://schemas.openxmlformats.org/drawingml/2006/wordprocessingDrawing" xmlns:w10="urn:schemas-microsoft-com:office:word" xmlns:w="http://schemas.openxmlformats.org/wordprocessingml/2006/main" xmlns:w14="http://schemas.microsoft.com/office/word/2010/wordml" xmlns:w15="http://schemas.microsoft.com/office/word/2012/wordml" xmlns:w16cid="http://schemas.microsoft.com/office/word/2016/wordml/cid" xmlns:w16se="http://schemas.microsoft.com/office/word/2015/wordml/symex" xmlns:wpg="http://schemas.microsoft.com/office/word/2010/wordprocessingGroup" xmlns:wpi="http://schemas.microsoft.com/office/word/2010/wordprocessingInk" xmlns:wne="http://schemas.microsoft.com/office/word/2006/wordml" xmlns:wps="http://schemas.microsoft.com/office/word/2010/wordprocessingShape" mc:Ignorable="w14 w15 w16se w16cid wp14">
   <w:p>
     <w:pPr>
-      <w:pStyle w:val="af0"/>
+      <w:pStyle w:val="af1"/>
       <w:ind w:firstLine="360"/>
     </w:pPr>
   </w:p>
@@ -481,12 +480,12 @@
   <w:footnote w:id="1">
     <w:p>
       <w:pPr>
-        <w:pStyle w:val="a9"/>
+        <w:pStyle w:val="aa"/>
         <w:ind w:firstLine="480"/>
       </w:pPr>
       <w:r>
         <w:rPr>
-          <w:rStyle w:val="ac"/>
+          <w:rStyle w:val="ad"/>
         </w:rPr>
         <w:footnoteRef/>
       </w:r>
@@ -502,7 +501,7 @@
 <w:hdr xmlns:wpc="http://schemas.microsoft.com/office/word/2010/wordprocessingCanvas" xmlns:cx="http://schemas.microsoft.com/office/drawing/2014/chartex" xmlns:cx1="http://schemas.microsoft.com/office/drawing/2015/9/8/chartex" xmlns:cx2="http://schemas.microsoft.com/office/drawing/2015/10/21/chartex" xmlns:cx3="http://schemas.microsoft.com/office/drawing/2016/5/9/chartex" xmlns:cx4="http://schemas.microsoft.com/office/drawing/2016/5/10/chartex" xmlns:cx5="http://schemas.microsoft.com/office/drawing/2016/5/11/chartex" xmlns:cx6="http://schemas.microsoft.com/office/drawing/2016/5/12/chartex" xmlns:cx7="http://schemas.microsoft.com/office/drawing/2016/5/13/chartex" xmlns:cx8="http://schemas.microsoft.com/office/drawing/2016/5/14/chartex" xmlns:mc="http://schemas.openxmlformats.org/markup-compatibility/2006" xmlns:aink="http://schemas.microsoft.com/office/drawing/2016/ink" xmlns:am3d="http://schemas.microsoft.com/office/drawing/2017/model3d" xmlns:o="urn:schemas-microsoft-com:office:office" xmlns:r="http://schemas.openxmlformats.org/officeDocument/2006/relationships" xmlns:m="http://schemas.openxmlformats.org/officeDocument/2006/math" xmlns:v="urn:schemas-microsoft-com:vml" xmlns:wp14="http://schemas.microsoft.com/office/word/2010/wordprocessingDrawing" xmlns:wp="http://schemas.openxmlformats.org/drawingml/2006/wordprocessingDrawing" xmlns:w10="urn:schemas-microsoft-com:office:word" xmlns:w="http://schemas.openxmlformats.org/wordprocessingml/2006/main" xmlns:w14="http://schemas.microsoft.com/office/word/2010/wordml" xmlns:w15="http://schemas.microsoft.com/office/word/2012/wordml" xmlns:w16cid="http://schemas.microsoft.com/office/word/2016/wordml/cid" xmlns:w16se="http://schemas.microsoft.com/office/word/2015/wordml/symex" xmlns:wpg="http://schemas.microsoft.com/office/word/2010/wordprocessingGroup" xmlns:wpi="http://schemas.microsoft.com/office/word/2010/wordprocessingInk" xmlns:wne="http://schemas.microsoft.com/office/word/2006/wordml" xmlns:wps="http://schemas.microsoft.com/office/word/2010/wordprocessingShape" mc:Ignorable="w14 w15 w16se w16cid wp14">
   <w:p>
     <w:pPr>
-      <w:pStyle w:val="ae"/>
+      <w:pStyle w:val="af"/>
       <w:ind w:firstLine="360"/>
     </w:pPr>
   </w:p>
@@ -513,7 +512,7 @@
 <w:hdr xmlns:wpc="http://schemas.microsoft.com/office/word/2010/wordprocessingCanvas" xmlns:cx="http://schemas.microsoft.com/office/drawing/2014/chartex" xmlns:cx1="http://schemas.microsoft.com/office/drawing/2015/9/8/chartex" xmlns:cx2="http://schemas.microsoft.com/office/drawing/2015/10/21/chartex" xmlns:cx3="http://schemas.microsoft.com/office/drawing/2016/5/9/chartex" xmlns:cx4="http://schemas.microsoft.com/office/drawing/2016/5/10/chartex" xmlns:cx5="http://schemas.microsoft.com/office/drawing/2016/5/11/chartex" xmlns:cx6="http://schemas.microsoft.com/office/drawing/2016/5/12/chartex" xmlns:cx7="http://schemas.microsoft.com/office/drawing/2016/5/13/chartex" xmlns:cx8="http://schemas.microsoft.com/office/drawing/2016/5/14/chartex" xmlns:mc="http://schemas.openxmlformats.org/markup-compatibility/2006" xmlns:aink="http://schemas.microsoft.com/office/drawing/2016/ink" xmlns:am3d="http://schemas.microsoft.com/office/drawing/2017/model3d" xmlns:o="urn:schemas-microsoft-com:office:office" xmlns:r="http://schemas.openxmlformats.org/officeDocument/2006/relationships" xmlns:m="http://schemas.openxmlformats.org/officeDocument/2006/math" xmlns:v="urn:schemas-microsoft-com:vml" xmlns:wp14="http://schemas.microsoft.com/office/word/2010/wordprocessingDrawing" xmlns:wp="http://schemas.openxmlformats.org/drawingml/2006/wordprocessingDrawing" xmlns:w10="urn:schemas-microsoft-com:office:word" xmlns:w="http://schemas.openxmlformats.org/wordprocessingml/2006/main" xmlns:w14="http://schemas.microsoft.com/office/word/2010/wordml" xmlns:w15="http://schemas.microsoft.com/office/word/2012/wordml" xmlns:w16cid="http://schemas.microsoft.com/office/word/2016/wordml/cid" xmlns:w16se="http://schemas.microsoft.com/office/word/2015/wordml/symex" xmlns:wpg="http://schemas.microsoft.com/office/word/2010/wordprocessingGroup" xmlns:wpi="http://schemas.microsoft.com/office/word/2010/wordprocessingInk" xmlns:wne="http://schemas.microsoft.com/office/word/2006/wordml" xmlns:wps="http://schemas.microsoft.com/office/word/2010/wordprocessingShape" mc:Ignorable="w14 w15 w16se w16cid wp14">
   <w:p>
     <w:pPr>
-      <w:pStyle w:val="ae"/>
+      <w:pStyle w:val="af"/>
       <w:ind w:firstLine="360"/>
     </w:pPr>
   </w:p>
@@ -524,7 +523,7 @@
 <w:hdr xmlns:wpc="http://schemas.microsoft.com/office/word/2010/wordprocessingCanvas" xmlns:cx="http://schemas.microsoft.com/office/drawing/2014/chartex" xmlns:cx1="http://schemas.microsoft.com/office/drawing/2015/9/8/chartex" xmlns:cx2="http://schemas.microsoft.com/office/drawing/2015/10/21/chartex" xmlns:cx3="http://schemas.microsoft.com/office/drawing/2016/5/9/chartex" xmlns:cx4="http://schemas.microsoft.com/office/drawing/2016/5/10/chartex" xmlns:cx5="http://schemas.microsoft.com/office/drawing/2016/5/11/chartex" xmlns:cx6="http://schemas.microsoft.com/office/drawing/2016/5/12/chartex" xmlns:cx7="http://schemas.microsoft.com/office/drawing/2016/5/13/chartex" xmlns:cx8="http://schemas.microsoft.com/office/drawing/2016/5/14/chartex" xmlns:mc="http://schemas.openxmlformats.org/markup-compatibility/2006" xmlns:aink="http://schemas.microsoft.com/office/drawing/2016/ink" xmlns:am3d="http://schemas.microsoft.com/office/drawing/2017/model3d" xmlns:o="urn:schemas-microsoft-com:office:office" xmlns:r="http://schemas.openxmlformats.org/officeDocument/2006/relationships" xmlns:m="http://schemas.openxmlformats.org/officeDocument/2006/math" xmlns:v="urn:schemas-microsoft-com:vml" xmlns:wp14="http://schemas.microsoft.com/office/word/2010/wordprocessingDrawing" xmlns:wp="http://schemas.openxmlformats.org/drawingml/2006/wordprocessingDrawing" xmlns:w10="urn:schemas-microsoft-com:office:word" xmlns:w="http://schemas.openxmlformats.org/wordprocessingml/2006/main" xmlns:w14="http://schemas.microsoft.com/office/word/2010/wordml" xmlns:w15="http://schemas.microsoft.com/office/word/2012/wordml" xmlns:w16cid="http://schemas.microsoft.com/office/word/2016/wordml/cid" xmlns:w16se="http://schemas.microsoft.com/office/word/2015/wordml/symex" xmlns:wpg="http://schemas.microsoft.com/office/word/2010/wordprocessingGroup" xmlns:wpi="http://schemas.microsoft.com/office/word/2010/wordprocessingInk" xmlns:wne="http://schemas.microsoft.com/office/word/2006/wordml" xmlns:wps="http://schemas.microsoft.com/office/word/2010/wordprocessingShape" mc:Ignorable="w14 w15 w16se w16cid wp14">
   <w:p>
     <w:pPr>
-      <w:pStyle w:val="ae"/>
+      <w:pStyle w:val="af"/>
       <w:ind w:firstLine="360"/>
     </w:pPr>
   </w:p>
@@ -534,6 +533,191 @@
 <file path=word/numbering.xml><?xml version="1.0" encoding="utf-8"?>
 <w:numbering xmlns:wpc="http://schemas.microsoft.com/office/word/2010/wordprocessingCanvas" xmlns:cx="http://schemas.microsoft.com/office/drawing/2014/chartex" xmlns:cx1="http://schemas.microsoft.com/office/drawing/2015/9/8/chartex" xmlns:cx2="http://schemas.microsoft.com/office/drawing/2015/10/21/chartex" xmlns:cx3="http://schemas.microsoft.com/office/drawing/2016/5/9/chartex" xmlns:cx4="http://schemas.microsoft.com/office/drawing/2016/5/10/chartex" xmlns:cx5="http://schemas.microsoft.com/office/drawing/2016/5/11/chartex" xmlns:cx6="http://schemas.microsoft.com/office/drawing/2016/5/12/chartex" xmlns:cx7="http://schemas.microsoft.com/office/drawing/2016/5/13/chartex" xmlns:cx8="http://schemas.microsoft.com/office/drawing/2016/5/14/chartex" xmlns:mc="http://schemas.openxmlformats.org/markup-compatibility/2006" xmlns:aink="http://schemas.microsoft.com/office/drawing/2016/ink" xmlns:am3d="http://schemas.microsoft.com/office/drawing/2017/model3d" xmlns:o="urn:schemas-microsoft-com:office:office" xmlns:r="http://schemas.openxmlformats.org/officeDocument/2006/relationships" xmlns:m="http://schemas.openxmlformats.org/officeDocument/2006/math" xmlns:v="urn:schemas-microsoft-com:vml" xmlns:wp14="http://schemas.microsoft.com/office/word/2010/wordprocessingDrawing" xmlns:wp="http://schemas.openxmlformats.org/drawingml/2006/wordprocessingDrawing" xmlns:w10="urn:schemas-microsoft-com:office:word" xmlns:w="http://schemas.openxmlformats.org/wordprocessingml/2006/main" xmlns:w14="http://schemas.microsoft.com/office/word/2010/wordml" xmlns:w15="http://schemas.microsoft.com/office/word/2012/wordml" xmlns:w16cid="http://schemas.microsoft.com/office/word/2016/wordml/cid" xmlns:w16se="http://schemas.microsoft.com/office/word/2015/wordml/symex" xmlns:wpg="http://schemas.microsoft.com/office/word/2010/wordprocessingGroup" xmlns:wpi="http://schemas.microsoft.com/office/word/2010/wordprocessingInk" xmlns:wne="http://schemas.microsoft.com/office/word/2006/wordml" xmlns:wps="http://schemas.microsoft.com/office/word/2010/wordprocessingShape" mc:Ignorable="w14 w15 w16se w16cid wp14">
   <w:abstractNum w:abstractNumId="0" w15:restartNumberingAfterBreak="0">
+    <w:nsid w:val="FFFFFF7C"/>
+    <w:multiLevelType w:val="singleLevel"/>
+    <w:tmpl w:val="DC82F02E"/>
+    <w:lvl w:ilvl="0">
+      <w:start w:val="1"/>
+      <w:numFmt w:val="decimal"/>
+      <w:lvlText w:val="%1."/>
+      <w:lvlJc w:val="left"/>
+      <w:pPr>
+        <w:tabs>
+          <w:tab w:val="num" w:pos="2040"/>
+        </w:tabs>
+        <w:ind w:leftChars="800" w:left="2040" w:hangingChars="200" w:hanging="360"/>
+      </w:pPr>
+    </w:lvl>
+  </w:abstractNum>
+  <w:abstractNum w:abstractNumId="1" w15:restartNumberingAfterBreak="0">
+    <w:nsid w:val="FFFFFF7D"/>
+    <w:multiLevelType w:val="singleLevel"/>
+    <w:tmpl w:val="8E2C9656"/>
+    <w:lvl w:ilvl="0">
+      <w:start w:val="1"/>
+      <w:numFmt w:val="decimal"/>
+      <w:lvlText w:val="%1."/>
+      <w:lvlJc w:val="left"/>
+      <w:pPr>
+        <w:tabs>
+          <w:tab w:val="num" w:pos="1620"/>
+        </w:tabs>
+        <w:ind w:leftChars="600" w:left="1620" w:hangingChars="200" w:hanging="360"/>
+      </w:pPr>
+    </w:lvl>
+  </w:abstractNum>
+  <w:abstractNum w:abstractNumId="2" w15:restartNumberingAfterBreak="0">
+    <w:nsid w:val="FFFFFF7E"/>
+    <w:multiLevelType w:val="singleLevel"/>
+    <w:tmpl w:val="E510222E"/>
+    <w:lvl w:ilvl="0">
+      <w:start w:val="1"/>
+      <w:numFmt w:val="decimal"/>
+      <w:lvlText w:val="%1."/>
+      <w:lvlJc w:val="left"/>
+      <w:pPr>
+        <w:tabs>
+          <w:tab w:val="num" w:pos="1200"/>
+        </w:tabs>
+        <w:ind w:leftChars="400" w:left="1200" w:hangingChars="200" w:hanging="360"/>
+      </w:pPr>
+    </w:lvl>
+  </w:abstractNum>
+  <w:abstractNum w:abstractNumId="3" w15:restartNumberingAfterBreak="0">
+    <w:nsid w:val="FFFFFF7F"/>
+    <w:multiLevelType w:val="singleLevel"/>
+    <w:tmpl w:val="9FC01AF0"/>
+    <w:lvl w:ilvl="0">
+      <w:start w:val="1"/>
+      <w:numFmt w:val="decimal"/>
+      <w:lvlText w:val="%1."/>
+      <w:lvlJc w:val="left"/>
+      <w:pPr>
+        <w:tabs>
+          <w:tab w:val="num" w:pos="780"/>
+        </w:tabs>
+        <w:ind w:leftChars="200" w:left="780" w:hangingChars="200" w:hanging="360"/>
+      </w:pPr>
+    </w:lvl>
+  </w:abstractNum>
+  <w:abstractNum w:abstractNumId="4" w15:restartNumberingAfterBreak="0">
+    <w:nsid w:val="FFFFFF80"/>
+    <w:multiLevelType w:val="singleLevel"/>
+    <w:tmpl w:val="C83095A0"/>
+    <w:lvl w:ilvl="0">
+      <w:start w:val="1"/>
+      <w:numFmt w:val="bullet"/>
+      <w:lvlText w:val=""/>
+      <w:lvlJc w:val="left"/>
+      <w:pPr>
+        <w:tabs>
+          <w:tab w:val="num" w:pos="2040"/>
+        </w:tabs>
+        <w:ind w:leftChars="800" w:left="2040" w:hangingChars="200" w:hanging="360"/>
+      </w:pPr>
+      <w:rPr>
+        <w:rFonts w:ascii="Wingdings" w:hAnsi="Wingdings" w:hint="default"/>
+      </w:rPr>
+    </w:lvl>
+  </w:abstractNum>
+  <w:abstractNum w:abstractNumId="5" w15:restartNumberingAfterBreak="0">
+    <w:nsid w:val="FFFFFF81"/>
+    <w:multiLevelType w:val="singleLevel"/>
+    <w:tmpl w:val="84BA3B6A"/>
+    <w:lvl w:ilvl="0">
+      <w:start w:val="1"/>
+      <w:numFmt w:val="bullet"/>
+      <w:lvlText w:val=""/>
+      <w:lvlJc w:val="left"/>
+      <w:pPr>
+        <w:tabs>
+          <w:tab w:val="num" w:pos="1620"/>
+        </w:tabs>
+        <w:ind w:leftChars="600" w:left="1620" w:hangingChars="200" w:hanging="360"/>
+      </w:pPr>
+      <w:rPr>
+        <w:rFonts w:ascii="Wingdings" w:hAnsi="Wingdings" w:hint="default"/>
+      </w:rPr>
+    </w:lvl>
+  </w:abstractNum>
+  <w:abstractNum w:abstractNumId="6" w15:restartNumberingAfterBreak="0">
+    <w:nsid w:val="FFFFFF82"/>
+    <w:multiLevelType w:val="singleLevel"/>
+    <w:tmpl w:val="8138A9AA"/>
+    <w:lvl w:ilvl="0">
+      <w:start w:val="1"/>
+      <w:numFmt w:val="bullet"/>
+      <w:lvlText w:val=""/>
+      <w:lvlJc w:val="left"/>
+      <w:pPr>
+        <w:tabs>
+          <w:tab w:val="num" w:pos="1200"/>
+        </w:tabs>
+        <w:ind w:leftChars="400" w:left="1200" w:hangingChars="200" w:hanging="360"/>
+      </w:pPr>
+      <w:rPr>
+        <w:rFonts w:ascii="Wingdings" w:hAnsi="Wingdings" w:hint="default"/>
+      </w:rPr>
+    </w:lvl>
+  </w:abstractNum>
+  <w:abstractNum w:abstractNumId="7" w15:restartNumberingAfterBreak="0">
+    <w:nsid w:val="FFFFFF83"/>
+    <w:multiLevelType w:val="singleLevel"/>
+    <w:tmpl w:val="B41C0BAE"/>
+    <w:lvl w:ilvl="0">
+      <w:start w:val="1"/>
+      <w:numFmt w:val="bullet"/>
+      <w:lvlText w:val=""/>
+      <w:lvlJc w:val="left"/>
+      <w:pPr>
+        <w:tabs>
+          <w:tab w:val="num" w:pos="780"/>
+        </w:tabs>
+        <w:ind w:leftChars="200" w:left="780" w:hangingChars="200" w:hanging="360"/>
+      </w:pPr>
+      <w:rPr>
+        <w:rFonts w:ascii="Wingdings" w:hAnsi="Wingdings" w:hint="default"/>
+      </w:rPr>
+    </w:lvl>
+  </w:abstractNum>
+  <w:abstractNum w:abstractNumId="8" w15:restartNumberingAfterBreak="0">
+    <w:nsid w:val="FFFFFF88"/>
+    <w:multiLevelType w:val="singleLevel"/>
+    <w:tmpl w:val="79AE9DE4"/>
+    <w:lvl w:ilvl="0">
+      <w:start w:val="1"/>
+      <w:numFmt w:val="decimal"/>
+      <w:lvlText w:val="%1."/>
+      <w:lvlJc w:val="left"/>
+      <w:pPr>
+        <w:tabs>
+          <w:tab w:val="num" w:pos="360"/>
+        </w:tabs>
+        <w:ind w:left="360" w:hangingChars="200" w:hanging="360"/>
+      </w:pPr>
+    </w:lvl>
+  </w:abstractNum>
+  <w:abstractNum w:abstractNumId="9" w15:restartNumberingAfterBreak="0">
+    <w:nsid w:val="FFFFFF89"/>
+    <w:multiLevelType w:val="singleLevel"/>
+    <w:tmpl w:val="ABA8FF16"/>
+    <w:lvl w:ilvl="0">
+      <w:start w:val="1"/>
+      <w:numFmt w:val="bullet"/>
+      <w:lvlText w:val=""/>
+      <w:lvlJc w:val="left"/>
+      <w:pPr>
+        <w:tabs>
+          <w:tab w:val="num" w:pos="360"/>
+        </w:tabs>
+        <w:ind w:left="360" w:hangingChars="200" w:hanging="360"/>
+      </w:pPr>
+      <w:rPr>
+        <w:rFonts w:ascii="Wingdings" w:hAnsi="Wingdings" w:hint="default"/>
+      </w:rPr>
+    </w:lvl>
+  </w:abstractNum>
+  <w:abstractNum w:abstractNumId="10" w15:restartNumberingAfterBreak="0">
     <w:nsid w:val="170CD2DE"/>
     <w:multiLevelType w:val="multilevel"/>
     <w:tmpl w:val="7286F9FC"/>
@@ -638,7 +822,37 @@
     </w:lvl>
   </w:abstractNum>
   <w:num w:numId="1">
+    <w:abstractNumId w:val="10"/>
+  </w:num>
+  <w:num w:numId="2">
+    <w:abstractNumId w:val="8"/>
+  </w:num>
+  <w:num w:numId="3">
+    <w:abstractNumId w:val="3"/>
+  </w:num>
+  <w:num w:numId="4">
+    <w:abstractNumId w:val="2"/>
+  </w:num>
+  <w:num w:numId="5">
+    <w:abstractNumId w:val="1"/>
+  </w:num>
+  <w:num w:numId="6">
     <w:abstractNumId w:val="0"/>
+  </w:num>
+  <w:num w:numId="7">
+    <w:abstractNumId w:val="9"/>
+  </w:num>
+  <w:num w:numId="8">
+    <w:abstractNumId w:val="7"/>
+  </w:num>
+  <w:num w:numId="9">
+    <w:abstractNumId w:val="6"/>
+  </w:num>
+  <w:num w:numId="10">
+    <w:abstractNumId w:val="5"/>
+  </w:num>
+  <w:num w:numId="11">
+    <w:abstractNumId w:val="4"/>
   </w:num>
 </w:numbering>
 </file>
@@ -1001,7 +1215,7 @@
   <w:style w:type="paragraph" w:default="1" w:styleId="a">
     <w:name w:val="Normal"/>
     <w:qFormat/>
-    <w:rsid w:val="00BE5CD0"/>
+    <w:rsid w:val="004C37EC"/>
     <w:pPr>
       <w:ind w:firstLineChars="200" w:firstLine="200"/>
     </w:pPr>
@@ -1212,6 +1426,7 @@
   </w:style>
   <w:style w:type="paragraph" w:styleId="a0">
     <w:name w:val="Body Text"/>
+    <w:link w:val="a4"/>
     <w:qFormat/>
     <w:rsid w:val="00D9265A"/>
     <w:pPr>
@@ -1241,7 +1456,7 @@
       <w:sz w:val="21"/>
     </w:rPr>
   </w:style>
-  <w:style w:type="paragraph" w:styleId="a4">
+  <w:style w:type="paragraph" w:styleId="a5">
     <w:name w:val="Title"/>
     <w:next w:val="a0"/>
     <w:qFormat/>
@@ -1261,9 +1476,9 @@
       <w:szCs w:val="36"/>
     </w:rPr>
   </w:style>
-  <w:style w:type="paragraph" w:styleId="a5">
+  <w:style w:type="paragraph" w:styleId="a6">
     <w:name w:val="Subtitle"/>
-    <w:basedOn w:val="a4"/>
+    <w:basedOn w:val="a5"/>
     <w:next w:val="a0"/>
     <w:qFormat/>
     <w:rsid w:val="00D9265A"/>
@@ -1288,7 +1503,7 @@
       <w:sz w:val="32"/>
     </w:rPr>
   </w:style>
-  <w:style w:type="paragraph" w:styleId="a6">
+  <w:style w:type="paragraph" w:styleId="a7">
     <w:name w:val="Date"/>
     <w:next w:val="a0"/>
     <w:qFormat/>
@@ -1315,12 +1530,12 @@
       <w:szCs w:val="20"/>
     </w:rPr>
   </w:style>
-  <w:style w:type="paragraph" w:styleId="a7">
+  <w:style w:type="paragraph" w:styleId="a8">
     <w:name w:val="Bibliography"/>
     <w:basedOn w:val="a"/>
     <w:qFormat/>
   </w:style>
-  <w:style w:type="paragraph" w:styleId="a8">
+  <w:style w:type="paragraph" w:styleId="a9">
     <w:name w:val="Block Text"/>
     <w:basedOn w:val="a0"/>
     <w:next w:val="a0"/>
@@ -1337,7 +1552,7 @@
       <w:szCs w:val="20"/>
     </w:rPr>
   </w:style>
-  <w:style w:type="paragraph" w:styleId="a9">
+  <w:style w:type="paragraph" w:styleId="aa">
     <w:name w:val="footnote text"/>
     <w:basedOn w:val="a"/>
     <w:uiPriority w:val="9"/>
@@ -1376,10 +1591,10 @@
     <w:name w:val="Definition"/>
     <w:basedOn w:val="a"/>
   </w:style>
-  <w:style w:type="paragraph" w:styleId="aa">
+  <w:style w:type="paragraph" w:styleId="ab">
     <w:name w:val="caption"/>
     <w:basedOn w:val="a"/>
-    <w:link w:val="ab"/>
+    <w:link w:val="ac"/>
     <w:pPr>
       <w:spacing w:after="120"/>
     </w:pPr>
@@ -1389,14 +1604,23 @@
   </w:style>
   <w:style w:type="paragraph" w:customStyle="1" w:styleId="TableCaption">
     <w:name w:val="Table Caption"/>
-    <w:basedOn w:val="aa"/>
+    <w:basedOn w:val="ab"/>
     <w:pPr>
       <w:keepNext/>
     </w:pPr>
   </w:style>
   <w:style w:type="paragraph" w:customStyle="1" w:styleId="ImageCaption">
     <w:name w:val="Image Caption"/>
-    <w:basedOn w:val="aa"/>
+    <w:basedOn w:val="ab"/>
+    <w:rsid w:val="004C37EC"/>
+    <w:pPr>
+      <w:jc w:val="center"/>
+    </w:pPr>
+    <w:rPr>
+      <w:rFonts w:eastAsia="黑体"/>
+      <w:i w:val="0"/>
+      <w:sz w:val="21"/>
+    </w:rPr>
   </w:style>
   <w:style w:type="paragraph" w:customStyle="1" w:styleId="Figure">
     <w:name w:val="Figure"/>
@@ -1409,29 +1633,29 @@
       <w:keepNext/>
     </w:pPr>
   </w:style>
-  <w:style w:type="character" w:customStyle="1" w:styleId="ab">
+  <w:style w:type="character" w:customStyle="1" w:styleId="ac">
     <w:name w:val="题注 字符"/>
     <w:basedOn w:val="a1"/>
-    <w:link w:val="aa"/>
+    <w:link w:val="ab"/>
   </w:style>
   <w:style w:type="character" w:customStyle="1" w:styleId="VerbatimChar">
     <w:name w:val="Verbatim Char"/>
-    <w:basedOn w:val="ab"/>
+    <w:basedOn w:val="ac"/>
     <w:rPr>
       <w:rFonts w:ascii="Consolas" w:hAnsi="Consolas"/>
       <w:sz w:val="22"/>
     </w:rPr>
   </w:style>
-  <w:style w:type="character" w:styleId="ac">
+  <w:style w:type="character" w:styleId="ad">
     <w:name w:val="footnote reference"/>
-    <w:basedOn w:val="ab"/>
+    <w:basedOn w:val="ac"/>
     <w:rPr>
       <w:vertAlign w:val="superscript"/>
     </w:rPr>
   </w:style>
-  <w:style w:type="character" w:styleId="ad">
+  <w:style w:type="character" w:styleId="ae">
     <w:name w:val="Hyperlink"/>
-    <w:basedOn w:val="ab"/>
+    <w:basedOn w:val="ac"/>
     <w:rPr>
       <w:color w:val="4F81BD" w:themeColor="accent1"/>
     </w:rPr>
@@ -1453,10 +1677,10 @@
       <w:color w:val="365F91" w:themeColor="accent1" w:themeShade="BF"/>
     </w:rPr>
   </w:style>
-  <w:style w:type="paragraph" w:styleId="ae">
+  <w:style w:type="paragraph" w:styleId="af">
     <w:name w:val="header"/>
     <w:basedOn w:val="a"/>
-    <w:link w:val="af"/>
+    <w:link w:val="af0"/>
     <w:unhideWhenUsed/>
     <w:rsid w:val="00BE5CD0"/>
     <w:pPr>
@@ -1475,20 +1699,20 @@
       <w:szCs w:val="18"/>
     </w:rPr>
   </w:style>
-  <w:style w:type="character" w:customStyle="1" w:styleId="af">
+  <w:style w:type="character" w:customStyle="1" w:styleId="af0">
     <w:name w:val="页眉 字符"/>
     <w:basedOn w:val="a1"/>
-    <w:link w:val="ae"/>
+    <w:link w:val="af"/>
     <w:rsid w:val="00BE5CD0"/>
     <w:rPr>
       <w:sz w:val="18"/>
       <w:szCs w:val="18"/>
     </w:rPr>
   </w:style>
-  <w:style w:type="paragraph" w:styleId="af0">
+  <w:style w:type="paragraph" w:styleId="af1">
     <w:name w:val="footer"/>
     <w:basedOn w:val="a"/>
-    <w:link w:val="af1"/>
+    <w:link w:val="af2"/>
     <w:unhideWhenUsed/>
     <w:rsid w:val="00BE5CD0"/>
     <w:pPr>
@@ -1503,14 +1727,24 @@
       <w:szCs w:val="18"/>
     </w:rPr>
   </w:style>
-  <w:style w:type="character" w:customStyle="1" w:styleId="af1">
+  <w:style w:type="character" w:customStyle="1" w:styleId="af2">
     <w:name w:val="页脚 字符"/>
     <w:basedOn w:val="a1"/>
-    <w:link w:val="af0"/>
+    <w:link w:val="af1"/>
     <w:rsid w:val="00BE5CD0"/>
     <w:rPr>
       <w:sz w:val="18"/>
       <w:szCs w:val="18"/>
+    </w:rPr>
+  </w:style>
+  <w:style w:type="character" w:customStyle="1" w:styleId="a4">
+    <w:name w:val="正文文本 字符"/>
+    <w:basedOn w:val="a1"/>
+    <w:link w:val="a0"/>
+    <w:rsid w:val="004C37EC"/>
+    <w:rPr>
+      <w:rFonts w:ascii="Times New Roman" w:hAnsi="Times New Roman"/>
+      <w:color w:val="000000" w:themeColor="text1"/>
     </w:rPr>
   </w:style>
 </w:styles>

</xml_diff>

<commit_message>
feat: update pandoc solution
add more style by use Word's style manager
</commit_message>
<xml_diff>
--- a/pandoc/for_student.docx
+++ b/pandoc/for_student.docx
@@ -4,7 +4,7 @@
   <w:body>
     <w:p>
       <w:pPr>
-        <w:pStyle w:val="a5"/>
+        <w:pStyle w:val="a6"/>
         <w:spacing w:before="240" w:after="240"/>
         <w:ind w:firstLine="723"/>
       </w:pPr>
@@ -19,7 +19,7 @@
     </w:p>
     <w:p>
       <w:pPr>
-        <w:pStyle w:val="a6"/>
+        <w:pStyle w:val="a7"/>
         <w:spacing w:before="240" w:after="240"/>
         <w:ind w:firstLine="643"/>
       </w:pPr>
@@ -38,7 +38,7 @@
     </w:p>
     <w:p>
       <w:pPr>
-        <w:pStyle w:val="a7"/>
+        <w:pStyle w:val="a8"/>
       </w:pPr>
       <w:r>
         <w:t xml:space="preserve"> Date </w:t>
@@ -64,6 +64,7 @@
       </w:pPr>
       <w:bookmarkStart w:id="1" w:name="heading-1"/>
       <w:r>
+        <w:lastRenderedPageBreak/>
         <w:t xml:space="preserve"> Heading 1 </w:t>
       </w:r>
       <w:bookmarkEnd w:id="1"/>
@@ -167,7 +168,7 @@
     </w:p>
     <w:p>
       <w:pPr>
-        <w:pStyle w:val="a0"/>
+        <w:pStyle w:val="a1"/>
         <w:ind w:firstLine="480"/>
       </w:pPr>
       <w:r>
@@ -206,7 +207,7 @@
       <w:hyperlink r:id="rId7">
         <w:r>
           <w:rPr>
-            <w:rStyle w:val="ae"/>
+            <w:rStyle w:val="af"/>
           </w:rPr>
           <w:t xml:space="preserve"> Hyperlink </w:t>
         </w:r>
@@ -216,14 +217,14 @@
       </w:r>
       <w:r>
         <w:rPr>
-          <w:rStyle w:val="ad"/>
+          <w:rStyle w:val="ae"/>
         </w:rPr>
         <w:footnoteReference w:id="1"/>
       </w:r>
     </w:p>
     <w:p>
       <w:pPr>
-        <w:pStyle w:val="a9"/>
+        <w:pStyle w:val="aa"/>
         <w:ind w:firstLine="400"/>
       </w:pPr>
       <w:r>
@@ -359,7 +360,6 @@
         <w:ind w:firstLine="482"/>
       </w:pPr>
       <w:r>
-        <w:lastRenderedPageBreak/>
         <w:t xml:space="preserve"> </w:t>
       </w:r>
       <w:proofErr w:type="spellStart"/>
@@ -379,6 +379,56 @@
       <w:r>
         <w:t xml:space="preserve"> Definition </w:t>
       </w:r>
+    </w:p>
+    <w:p>
+      <w:pPr>
+        <w:pStyle w:val="a"/>
+        <w:rPr>
+          <w:lang w:eastAsia="zh-CN"/>
+        </w:rPr>
+      </w:pPr>
+    </w:p>
+    <w:p>
+      <w:pPr>
+        <w:pStyle w:val="a"/>
+      </w:pPr>
+      <w:r>
+        <w:rPr>
+          <w:rFonts w:hint="eastAsia"/>
+          <w:lang w:eastAsia="zh-CN"/>
+        </w:rPr>
+        <w:t>2</w:t>
+      </w:r>
+    </w:p>
+    <w:p>
+      <w:pPr>
+        <w:pStyle w:val="a"/>
+      </w:pPr>
+      <w:r>
+        <w:rPr>
+          <w:rFonts w:hint="eastAsia"/>
+          <w:lang w:eastAsia="zh-CN"/>
+        </w:rPr>
+        <w:t>3</w:t>
+      </w:r>
+    </w:p>
+    <w:p>
+      <w:pPr>
+        <w:pStyle w:val="a"/>
+      </w:pPr>
+      <w:r>
+        <w:rPr>
+          <w:rFonts w:hint="eastAsia"/>
+          <w:lang w:eastAsia="zh-CN"/>
+        </w:rPr>
+        <w:t>4</w:t>
+      </w:r>
+    </w:p>
+    <w:p>
+      <w:pPr>
+        <w:pStyle w:val="Definition"/>
+        <w:ind w:firstLine="480"/>
+      </w:pPr>
     </w:p>
     <w:sectPr>
       <w:headerReference w:type="even" r:id="rId8"/>
@@ -426,7 +476,7 @@
 <w:ftr xmlns:wpc="http://schemas.microsoft.com/office/word/2010/wordprocessingCanvas" xmlns:cx="http://schemas.microsoft.com/office/drawing/2014/chartex" xmlns:cx1="http://schemas.microsoft.com/office/drawing/2015/9/8/chartex" xmlns:cx2="http://schemas.microsoft.com/office/drawing/2015/10/21/chartex" xmlns:cx3="http://schemas.microsoft.com/office/drawing/2016/5/9/chartex" xmlns:cx4="http://schemas.microsoft.com/office/drawing/2016/5/10/chartex" xmlns:cx5="http://schemas.microsoft.com/office/drawing/2016/5/11/chartex" xmlns:cx6="http://schemas.microsoft.com/office/drawing/2016/5/12/chartex" xmlns:cx7="http://schemas.microsoft.com/office/drawing/2016/5/13/chartex" xmlns:cx8="http://schemas.microsoft.com/office/drawing/2016/5/14/chartex" xmlns:mc="http://schemas.openxmlformats.org/markup-compatibility/2006" xmlns:aink="http://schemas.microsoft.com/office/drawing/2016/ink" xmlns:am3d="http://schemas.microsoft.com/office/drawing/2017/model3d" xmlns:o="urn:schemas-microsoft-com:office:office" xmlns:r="http://schemas.openxmlformats.org/officeDocument/2006/relationships" xmlns:m="http://schemas.openxmlformats.org/officeDocument/2006/math" xmlns:v="urn:schemas-microsoft-com:vml" xmlns:wp14="http://schemas.microsoft.com/office/word/2010/wordprocessingDrawing" xmlns:wp="http://schemas.openxmlformats.org/drawingml/2006/wordprocessingDrawing" xmlns:w10="urn:schemas-microsoft-com:office:word" xmlns:w="http://schemas.openxmlformats.org/wordprocessingml/2006/main" xmlns:w14="http://schemas.microsoft.com/office/word/2010/wordml" xmlns:w15="http://schemas.microsoft.com/office/word/2012/wordml" xmlns:w16cid="http://schemas.microsoft.com/office/word/2016/wordml/cid" xmlns:w16se="http://schemas.microsoft.com/office/word/2015/wordml/symex" xmlns:wpg="http://schemas.microsoft.com/office/word/2010/wordprocessingGroup" xmlns:wpi="http://schemas.microsoft.com/office/word/2010/wordprocessingInk" xmlns:wne="http://schemas.microsoft.com/office/word/2006/wordml" xmlns:wps="http://schemas.microsoft.com/office/word/2010/wordprocessingShape" mc:Ignorable="w14 w15 w16se w16cid wp14">
   <w:p>
     <w:pPr>
-      <w:pStyle w:val="af1"/>
+      <w:pStyle w:val="af2"/>
       <w:ind w:firstLine="360"/>
     </w:pPr>
   </w:p>
@@ -437,7 +487,7 @@
 <w:ftr xmlns:wpc="http://schemas.microsoft.com/office/word/2010/wordprocessingCanvas" xmlns:cx="http://schemas.microsoft.com/office/drawing/2014/chartex" xmlns:cx1="http://schemas.microsoft.com/office/drawing/2015/9/8/chartex" xmlns:cx2="http://schemas.microsoft.com/office/drawing/2015/10/21/chartex" xmlns:cx3="http://schemas.microsoft.com/office/drawing/2016/5/9/chartex" xmlns:cx4="http://schemas.microsoft.com/office/drawing/2016/5/10/chartex" xmlns:cx5="http://schemas.microsoft.com/office/drawing/2016/5/11/chartex" xmlns:cx6="http://schemas.microsoft.com/office/drawing/2016/5/12/chartex" xmlns:cx7="http://schemas.microsoft.com/office/drawing/2016/5/13/chartex" xmlns:cx8="http://schemas.microsoft.com/office/drawing/2016/5/14/chartex" xmlns:mc="http://schemas.openxmlformats.org/markup-compatibility/2006" xmlns:aink="http://schemas.microsoft.com/office/drawing/2016/ink" xmlns:am3d="http://schemas.microsoft.com/office/drawing/2017/model3d" xmlns:o="urn:schemas-microsoft-com:office:office" xmlns:r="http://schemas.openxmlformats.org/officeDocument/2006/relationships" xmlns:m="http://schemas.openxmlformats.org/officeDocument/2006/math" xmlns:v="urn:schemas-microsoft-com:vml" xmlns:wp14="http://schemas.microsoft.com/office/word/2010/wordprocessingDrawing" xmlns:wp="http://schemas.openxmlformats.org/drawingml/2006/wordprocessingDrawing" xmlns:w10="urn:schemas-microsoft-com:office:word" xmlns:w="http://schemas.openxmlformats.org/wordprocessingml/2006/main" xmlns:w14="http://schemas.microsoft.com/office/word/2010/wordml" xmlns:w15="http://schemas.microsoft.com/office/word/2012/wordml" xmlns:w16cid="http://schemas.microsoft.com/office/word/2016/wordml/cid" xmlns:w16se="http://schemas.microsoft.com/office/word/2015/wordml/symex" xmlns:wpg="http://schemas.microsoft.com/office/word/2010/wordprocessingGroup" xmlns:wpi="http://schemas.microsoft.com/office/word/2010/wordprocessingInk" xmlns:wne="http://schemas.microsoft.com/office/word/2006/wordml" xmlns:wps="http://schemas.microsoft.com/office/word/2010/wordprocessingShape" mc:Ignorable="w14 w15 w16se w16cid wp14">
   <w:p>
     <w:pPr>
-      <w:pStyle w:val="af1"/>
+      <w:pStyle w:val="af2"/>
       <w:ind w:firstLine="360"/>
     </w:pPr>
   </w:p>
@@ -448,7 +498,7 @@
 <w:ftr xmlns:wpc="http://schemas.microsoft.com/office/word/2010/wordprocessingCanvas" xmlns:cx="http://schemas.microsoft.com/office/drawing/2014/chartex" xmlns:cx1="http://schemas.microsoft.com/office/drawing/2015/9/8/chartex" xmlns:cx2="http://schemas.microsoft.com/office/drawing/2015/10/21/chartex" xmlns:cx3="http://schemas.microsoft.com/office/drawing/2016/5/9/chartex" xmlns:cx4="http://schemas.microsoft.com/office/drawing/2016/5/10/chartex" xmlns:cx5="http://schemas.microsoft.com/office/drawing/2016/5/11/chartex" xmlns:cx6="http://schemas.microsoft.com/office/drawing/2016/5/12/chartex" xmlns:cx7="http://schemas.microsoft.com/office/drawing/2016/5/13/chartex" xmlns:cx8="http://schemas.microsoft.com/office/drawing/2016/5/14/chartex" xmlns:mc="http://schemas.openxmlformats.org/markup-compatibility/2006" xmlns:aink="http://schemas.microsoft.com/office/drawing/2016/ink" xmlns:am3d="http://schemas.microsoft.com/office/drawing/2017/model3d" xmlns:o="urn:schemas-microsoft-com:office:office" xmlns:r="http://schemas.openxmlformats.org/officeDocument/2006/relationships" xmlns:m="http://schemas.openxmlformats.org/officeDocument/2006/math" xmlns:v="urn:schemas-microsoft-com:vml" xmlns:wp14="http://schemas.microsoft.com/office/word/2010/wordprocessingDrawing" xmlns:wp="http://schemas.openxmlformats.org/drawingml/2006/wordprocessingDrawing" xmlns:w10="urn:schemas-microsoft-com:office:word" xmlns:w="http://schemas.openxmlformats.org/wordprocessingml/2006/main" xmlns:w14="http://schemas.microsoft.com/office/word/2010/wordml" xmlns:w15="http://schemas.microsoft.com/office/word/2012/wordml" xmlns:w16cid="http://schemas.microsoft.com/office/word/2016/wordml/cid" xmlns:w16se="http://schemas.microsoft.com/office/word/2015/wordml/symex" xmlns:wpg="http://schemas.microsoft.com/office/word/2010/wordprocessingGroup" xmlns:wpi="http://schemas.microsoft.com/office/word/2010/wordprocessingInk" xmlns:wne="http://schemas.microsoft.com/office/word/2006/wordml" xmlns:wps="http://schemas.microsoft.com/office/word/2010/wordprocessingShape" mc:Ignorable="w14 w15 w16se w16cid wp14">
   <w:p>
     <w:pPr>
-      <w:pStyle w:val="af1"/>
+      <w:pStyle w:val="af2"/>
       <w:ind w:firstLine="360"/>
     </w:pPr>
   </w:p>
@@ -480,12 +530,12 @@
   <w:footnote w:id="1">
     <w:p>
       <w:pPr>
-        <w:pStyle w:val="aa"/>
+        <w:pStyle w:val="ab"/>
         <w:ind w:firstLine="480"/>
       </w:pPr>
       <w:r>
         <w:rPr>
-          <w:rStyle w:val="ad"/>
+          <w:rStyle w:val="ae"/>
         </w:rPr>
         <w:footnoteRef/>
       </w:r>
@@ -501,7 +551,7 @@
 <w:hdr xmlns:wpc="http://schemas.microsoft.com/office/word/2010/wordprocessingCanvas" xmlns:cx="http://schemas.microsoft.com/office/drawing/2014/chartex" xmlns:cx1="http://schemas.microsoft.com/office/drawing/2015/9/8/chartex" xmlns:cx2="http://schemas.microsoft.com/office/drawing/2015/10/21/chartex" xmlns:cx3="http://schemas.microsoft.com/office/drawing/2016/5/9/chartex" xmlns:cx4="http://schemas.microsoft.com/office/drawing/2016/5/10/chartex" xmlns:cx5="http://schemas.microsoft.com/office/drawing/2016/5/11/chartex" xmlns:cx6="http://schemas.microsoft.com/office/drawing/2016/5/12/chartex" xmlns:cx7="http://schemas.microsoft.com/office/drawing/2016/5/13/chartex" xmlns:cx8="http://schemas.microsoft.com/office/drawing/2016/5/14/chartex" xmlns:mc="http://schemas.openxmlformats.org/markup-compatibility/2006" xmlns:aink="http://schemas.microsoft.com/office/drawing/2016/ink" xmlns:am3d="http://schemas.microsoft.com/office/drawing/2017/model3d" xmlns:o="urn:schemas-microsoft-com:office:office" xmlns:r="http://schemas.openxmlformats.org/officeDocument/2006/relationships" xmlns:m="http://schemas.openxmlformats.org/officeDocument/2006/math" xmlns:v="urn:schemas-microsoft-com:vml" xmlns:wp14="http://schemas.microsoft.com/office/word/2010/wordprocessingDrawing" xmlns:wp="http://schemas.openxmlformats.org/drawingml/2006/wordprocessingDrawing" xmlns:w10="urn:schemas-microsoft-com:office:word" xmlns:w="http://schemas.openxmlformats.org/wordprocessingml/2006/main" xmlns:w14="http://schemas.microsoft.com/office/word/2010/wordml" xmlns:w15="http://schemas.microsoft.com/office/word/2012/wordml" xmlns:w16cid="http://schemas.microsoft.com/office/word/2016/wordml/cid" xmlns:w16se="http://schemas.microsoft.com/office/word/2015/wordml/symex" xmlns:wpg="http://schemas.microsoft.com/office/word/2010/wordprocessingGroup" xmlns:wpi="http://schemas.microsoft.com/office/word/2010/wordprocessingInk" xmlns:wne="http://schemas.microsoft.com/office/word/2006/wordml" xmlns:wps="http://schemas.microsoft.com/office/word/2010/wordprocessingShape" mc:Ignorable="w14 w15 w16se w16cid wp14">
   <w:p>
     <w:pPr>
-      <w:pStyle w:val="af"/>
+      <w:pStyle w:val="af0"/>
       <w:ind w:firstLine="360"/>
     </w:pPr>
   </w:p>
@@ -512,7 +562,7 @@
 <w:hdr xmlns:wpc="http://schemas.microsoft.com/office/word/2010/wordprocessingCanvas" xmlns:cx="http://schemas.microsoft.com/office/drawing/2014/chartex" xmlns:cx1="http://schemas.microsoft.com/office/drawing/2015/9/8/chartex" xmlns:cx2="http://schemas.microsoft.com/office/drawing/2015/10/21/chartex" xmlns:cx3="http://schemas.microsoft.com/office/drawing/2016/5/9/chartex" xmlns:cx4="http://schemas.microsoft.com/office/drawing/2016/5/10/chartex" xmlns:cx5="http://schemas.microsoft.com/office/drawing/2016/5/11/chartex" xmlns:cx6="http://schemas.microsoft.com/office/drawing/2016/5/12/chartex" xmlns:cx7="http://schemas.microsoft.com/office/drawing/2016/5/13/chartex" xmlns:cx8="http://schemas.microsoft.com/office/drawing/2016/5/14/chartex" xmlns:mc="http://schemas.openxmlformats.org/markup-compatibility/2006" xmlns:aink="http://schemas.microsoft.com/office/drawing/2016/ink" xmlns:am3d="http://schemas.microsoft.com/office/drawing/2017/model3d" xmlns:o="urn:schemas-microsoft-com:office:office" xmlns:r="http://schemas.openxmlformats.org/officeDocument/2006/relationships" xmlns:m="http://schemas.openxmlformats.org/officeDocument/2006/math" xmlns:v="urn:schemas-microsoft-com:vml" xmlns:wp14="http://schemas.microsoft.com/office/word/2010/wordprocessingDrawing" xmlns:wp="http://schemas.openxmlformats.org/drawingml/2006/wordprocessingDrawing" xmlns:w10="urn:schemas-microsoft-com:office:word" xmlns:w="http://schemas.openxmlformats.org/wordprocessingml/2006/main" xmlns:w14="http://schemas.microsoft.com/office/word/2010/wordml" xmlns:w15="http://schemas.microsoft.com/office/word/2012/wordml" xmlns:w16cid="http://schemas.microsoft.com/office/word/2016/wordml/cid" xmlns:w16se="http://schemas.microsoft.com/office/word/2015/wordml/symex" xmlns:wpg="http://schemas.microsoft.com/office/word/2010/wordprocessingGroup" xmlns:wpi="http://schemas.microsoft.com/office/word/2010/wordprocessingInk" xmlns:wne="http://schemas.microsoft.com/office/word/2006/wordml" xmlns:wps="http://schemas.microsoft.com/office/word/2010/wordprocessingShape" mc:Ignorable="w14 w15 w16se w16cid wp14">
   <w:p>
     <w:pPr>
-      <w:pStyle w:val="af"/>
+      <w:pStyle w:val="af0"/>
       <w:ind w:firstLine="360"/>
     </w:pPr>
   </w:p>
@@ -523,7 +573,7 @@
 <w:hdr xmlns:wpc="http://schemas.microsoft.com/office/word/2010/wordprocessingCanvas" xmlns:cx="http://schemas.microsoft.com/office/drawing/2014/chartex" xmlns:cx1="http://schemas.microsoft.com/office/drawing/2015/9/8/chartex" xmlns:cx2="http://schemas.microsoft.com/office/drawing/2015/10/21/chartex" xmlns:cx3="http://schemas.microsoft.com/office/drawing/2016/5/9/chartex" xmlns:cx4="http://schemas.microsoft.com/office/drawing/2016/5/10/chartex" xmlns:cx5="http://schemas.microsoft.com/office/drawing/2016/5/11/chartex" xmlns:cx6="http://schemas.microsoft.com/office/drawing/2016/5/12/chartex" xmlns:cx7="http://schemas.microsoft.com/office/drawing/2016/5/13/chartex" xmlns:cx8="http://schemas.microsoft.com/office/drawing/2016/5/14/chartex" xmlns:mc="http://schemas.openxmlformats.org/markup-compatibility/2006" xmlns:aink="http://schemas.microsoft.com/office/drawing/2016/ink" xmlns:am3d="http://schemas.microsoft.com/office/drawing/2017/model3d" xmlns:o="urn:schemas-microsoft-com:office:office" xmlns:r="http://schemas.openxmlformats.org/officeDocument/2006/relationships" xmlns:m="http://schemas.openxmlformats.org/officeDocument/2006/math" xmlns:v="urn:schemas-microsoft-com:vml" xmlns:wp14="http://schemas.microsoft.com/office/word/2010/wordprocessingDrawing" xmlns:wp="http://schemas.openxmlformats.org/drawingml/2006/wordprocessingDrawing" xmlns:w10="urn:schemas-microsoft-com:office:word" xmlns:w="http://schemas.openxmlformats.org/wordprocessingml/2006/main" xmlns:w14="http://schemas.microsoft.com/office/word/2010/wordml" xmlns:w15="http://schemas.microsoft.com/office/word/2012/wordml" xmlns:w16cid="http://schemas.microsoft.com/office/word/2016/wordml/cid" xmlns:w16se="http://schemas.microsoft.com/office/word/2015/wordml/symex" xmlns:wpg="http://schemas.microsoft.com/office/word/2010/wordprocessingGroup" xmlns:wpi="http://schemas.microsoft.com/office/word/2010/wordprocessingInk" xmlns:wne="http://schemas.microsoft.com/office/word/2006/wordml" xmlns:wps="http://schemas.microsoft.com/office/word/2010/wordprocessingShape" mc:Ignorable="w14 w15 w16se w16cid wp14">
   <w:p>
     <w:pPr>
-      <w:pStyle w:val="af"/>
+      <w:pStyle w:val="af0"/>
       <w:ind w:firstLine="360"/>
     </w:pPr>
   </w:p>
@@ -535,7 +585,7 @@
   <w:abstractNum w:abstractNumId="0" w15:restartNumberingAfterBreak="0">
     <w:nsid w:val="FFFFFF7C"/>
     <w:multiLevelType w:val="singleLevel"/>
-    <w:tmpl w:val="DC82F02E"/>
+    <w:tmpl w:val="908E40CC"/>
     <w:lvl w:ilvl="0">
       <w:start w:val="1"/>
       <w:numFmt w:val="decimal"/>
@@ -552,7 +602,7 @@
   <w:abstractNum w:abstractNumId="1" w15:restartNumberingAfterBreak="0">
     <w:nsid w:val="FFFFFF7D"/>
     <w:multiLevelType w:val="singleLevel"/>
-    <w:tmpl w:val="8E2C9656"/>
+    <w:tmpl w:val="208E46DA"/>
     <w:lvl w:ilvl="0">
       <w:start w:val="1"/>
       <w:numFmt w:val="decimal"/>
@@ -569,7 +619,7 @@
   <w:abstractNum w:abstractNumId="2" w15:restartNumberingAfterBreak="0">
     <w:nsid w:val="FFFFFF7E"/>
     <w:multiLevelType w:val="singleLevel"/>
-    <w:tmpl w:val="E510222E"/>
+    <w:tmpl w:val="F9969F48"/>
     <w:lvl w:ilvl="0">
       <w:start w:val="1"/>
       <w:numFmt w:val="decimal"/>
@@ -586,7 +636,7 @@
   <w:abstractNum w:abstractNumId="3" w15:restartNumberingAfterBreak="0">
     <w:nsid w:val="FFFFFF7F"/>
     <w:multiLevelType w:val="singleLevel"/>
-    <w:tmpl w:val="9FC01AF0"/>
+    <w:tmpl w:val="E79C1168"/>
     <w:lvl w:ilvl="0">
       <w:start w:val="1"/>
       <w:numFmt w:val="decimal"/>
@@ -603,7 +653,7 @@
   <w:abstractNum w:abstractNumId="4" w15:restartNumberingAfterBreak="0">
     <w:nsid w:val="FFFFFF80"/>
     <w:multiLevelType w:val="singleLevel"/>
-    <w:tmpl w:val="C83095A0"/>
+    <w:tmpl w:val="5B40273E"/>
     <w:lvl w:ilvl="0">
       <w:start w:val="1"/>
       <w:numFmt w:val="bullet"/>
@@ -623,7 +673,7 @@
   <w:abstractNum w:abstractNumId="5" w15:restartNumberingAfterBreak="0">
     <w:nsid w:val="FFFFFF81"/>
     <w:multiLevelType w:val="singleLevel"/>
-    <w:tmpl w:val="84BA3B6A"/>
+    <w:tmpl w:val="7CB0ECCE"/>
     <w:lvl w:ilvl="0">
       <w:start w:val="1"/>
       <w:numFmt w:val="bullet"/>
@@ -643,7 +693,7 @@
   <w:abstractNum w:abstractNumId="6" w15:restartNumberingAfterBreak="0">
     <w:nsid w:val="FFFFFF82"/>
     <w:multiLevelType w:val="singleLevel"/>
-    <w:tmpl w:val="8138A9AA"/>
+    <w:tmpl w:val="2EB41FC0"/>
     <w:lvl w:ilvl="0">
       <w:start w:val="1"/>
       <w:numFmt w:val="bullet"/>
@@ -663,7 +713,7 @@
   <w:abstractNum w:abstractNumId="7" w15:restartNumberingAfterBreak="0">
     <w:nsid w:val="FFFFFF83"/>
     <w:multiLevelType w:val="singleLevel"/>
-    <w:tmpl w:val="B41C0BAE"/>
+    <w:tmpl w:val="AFDAF1A6"/>
     <w:lvl w:ilvl="0">
       <w:start w:val="1"/>
       <w:numFmt w:val="bullet"/>
@@ -683,24 +733,25 @@
   <w:abstractNum w:abstractNumId="8" w15:restartNumberingAfterBreak="0">
     <w:nsid w:val="FFFFFF88"/>
     <w:multiLevelType w:val="singleLevel"/>
-    <w:tmpl w:val="79AE9DE4"/>
+    <w:tmpl w:val="70420508"/>
     <w:lvl w:ilvl="0">
       <w:start w:val="1"/>
       <w:numFmt w:val="decimal"/>
-      <w:lvlText w:val="%1."/>
+      <w:pStyle w:val="a"/>
+      <w:lvlText w:val="(%1)"/>
       <w:lvlJc w:val="left"/>
       <w:pPr>
-        <w:tabs>
-          <w:tab w:val="num" w:pos="360"/>
-        </w:tabs>
-        <w:ind w:left="360" w:hangingChars="200" w:hanging="360"/>
-      </w:pPr>
+        <w:ind w:left="420" w:hanging="420"/>
+      </w:pPr>
+      <w:rPr>
+        <w:rFonts w:hint="eastAsia"/>
+      </w:rPr>
     </w:lvl>
   </w:abstractNum>
   <w:abstractNum w:abstractNumId="9" w15:restartNumberingAfterBreak="0">
     <w:nsid w:val="FFFFFF89"/>
     <w:multiLevelType w:val="singleLevel"/>
-    <w:tmpl w:val="ABA8FF16"/>
+    <w:tmpl w:val="31387AA6"/>
     <w:lvl w:ilvl="0">
       <w:start w:val="1"/>
       <w:numFmt w:val="bullet"/>
@@ -870,7 +921,7 @@
     </w:rPrDefault>
     <w:pPrDefault>
       <w:pPr>
-        <w:spacing w:after="200"/>
+        <w:spacing w:after="480"/>
       </w:pPr>
     </w:pPrDefault>
   </w:docDefaults>
@@ -1212,13 +1263,10 @@
     <w:lsdException w:name="Unresolved Mention" w:semiHidden="1" w:uiPriority="99" w:unhideWhenUsed="1"/>
     <w:lsdException w:name="Smart Link" w:semiHidden="1" w:uiPriority="99" w:unhideWhenUsed="1"/>
   </w:latentStyles>
-  <w:style w:type="paragraph" w:default="1" w:styleId="a">
+  <w:style w:type="paragraph" w:default="1" w:styleId="a0">
     <w:name w:val="Normal"/>
     <w:qFormat/>
-    <w:rsid w:val="004C37EC"/>
-    <w:pPr>
-      <w:ind w:firstLineChars="200" w:firstLine="200"/>
-    </w:pPr>
+    <w:rsid w:val="00AD2D1B"/>
     <w:rPr>
       <w:rFonts w:ascii="Times New Roman" w:hAnsi="Times New Roman"/>
       <w:color w:val="000000" w:themeColor="text1"/>
@@ -1226,13 +1274,14 @@
   </w:style>
   <w:style w:type="paragraph" w:styleId="1">
     <w:name w:val="heading 1"/>
-    <w:next w:val="a0"/>
+    <w:next w:val="a1"/>
     <w:uiPriority w:val="9"/>
     <w:qFormat/>
-    <w:rsid w:val="00BE62A8"/>
+    <w:rsid w:val="00643D8C"/>
     <w:pPr>
       <w:keepNext/>
       <w:keepLines/>
+      <w:pageBreakBefore/>
       <w:spacing w:beforeLines="100" w:before="100" w:afterLines="100" w:after="100"/>
       <w:jc w:val="center"/>
       <w:outlineLvl w:val="0"/>
@@ -1247,8 +1296,8 @@
   </w:style>
   <w:style w:type="paragraph" w:styleId="2">
     <w:name w:val="heading 2"/>
-    <w:basedOn w:val="a"/>
-    <w:next w:val="a0"/>
+    <w:basedOn w:val="a0"/>
+    <w:next w:val="a1"/>
     <w:uiPriority w:val="9"/>
     <w:unhideWhenUsed/>
     <w:qFormat/>
@@ -1267,8 +1316,8 @@
   </w:style>
   <w:style w:type="paragraph" w:styleId="3">
     <w:name w:val="heading 3"/>
-    <w:basedOn w:val="a"/>
-    <w:next w:val="a0"/>
+    <w:basedOn w:val="a0"/>
+    <w:next w:val="a1"/>
     <w:uiPriority w:val="9"/>
     <w:unhideWhenUsed/>
     <w:qFormat/>
@@ -1287,8 +1336,8 @@
   </w:style>
   <w:style w:type="paragraph" w:styleId="4">
     <w:name w:val="heading 4"/>
-    <w:basedOn w:val="a"/>
-    <w:next w:val="a0"/>
+    <w:basedOn w:val="a0"/>
+    <w:next w:val="a1"/>
     <w:uiPriority w:val="9"/>
     <w:unhideWhenUsed/>
     <w:qFormat/>
@@ -1307,8 +1356,8 @@
   </w:style>
   <w:style w:type="paragraph" w:styleId="5">
     <w:name w:val="heading 5"/>
-    <w:basedOn w:val="a"/>
-    <w:next w:val="a0"/>
+    <w:basedOn w:val="a0"/>
+    <w:next w:val="a1"/>
     <w:uiPriority w:val="9"/>
     <w:unhideWhenUsed/>
     <w:qFormat/>
@@ -1327,8 +1376,8 @@
   </w:style>
   <w:style w:type="paragraph" w:styleId="6">
     <w:name w:val="heading 6"/>
-    <w:basedOn w:val="a"/>
-    <w:next w:val="a0"/>
+    <w:basedOn w:val="a0"/>
+    <w:next w:val="a1"/>
     <w:uiPriority w:val="9"/>
     <w:unhideWhenUsed/>
     <w:qFormat/>
@@ -1345,8 +1394,8 @@
   </w:style>
   <w:style w:type="paragraph" w:styleId="7">
     <w:name w:val="heading 7"/>
-    <w:basedOn w:val="a"/>
-    <w:next w:val="a0"/>
+    <w:basedOn w:val="a0"/>
+    <w:next w:val="a1"/>
     <w:uiPriority w:val="9"/>
     <w:unhideWhenUsed/>
     <w:qFormat/>
@@ -1363,8 +1412,8 @@
   </w:style>
   <w:style w:type="paragraph" w:styleId="8">
     <w:name w:val="heading 8"/>
-    <w:basedOn w:val="a"/>
-    <w:next w:val="a0"/>
+    <w:basedOn w:val="a0"/>
+    <w:next w:val="a1"/>
     <w:uiPriority w:val="9"/>
     <w:unhideWhenUsed/>
     <w:qFormat/>
@@ -1381,8 +1430,8 @@
   </w:style>
   <w:style w:type="paragraph" w:styleId="9">
     <w:name w:val="heading 9"/>
-    <w:basedOn w:val="a"/>
-    <w:next w:val="a0"/>
+    <w:basedOn w:val="a0"/>
+    <w:next w:val="a1"/>
     <w:uiPriority w:val="9"/>
     <w:unhideWhenUsed/>
     <w:qFormat/>
@@ -1397,13 +1446,13 @@
       <w:color w:val="4F81BD" w:themeColor="accent1"/>
     </w:rPr>
   </w:style>
-  <w:style w:type="character" w:default="1" w:styleId="a1">
+  <w:style w:type="character" w:default="1" w:styleId="a2">
     <w:name w:val="Default Paragraph Font"/>
     <w:uiPriority w:val="1"/>
     <w:semiHidden/>
     <w:unhideWhenUsed/>
   </w:style>
-  <w:style w:type="table" w:default="1" w:styleId="a2">
+  <w:style w:type="table" w:default="1" w:styleId="a3">
     <w:name w:val="Normal Table"/>
     <w:uiPriority w:val="99"/>
     <w:semiHidden/>
@@ -1418,15 +1467,15 @@
       </w:tblCellMar>
     </w:tblPr>
   </w:style>
-  <w:style w:type="numbering" w:default="1" w:styleId="a3">
+  <w:style w:type="numbering" w:default="1" w:styleId="a4">
     <w:name w:val="No List"/>
     <w:uiPriority w:val="99"/>
     <w:semiHidden/>
     <w:unhideWhenUsed/>
   </w:style>
-  <w:style w:type="paragraph" w:styleId="a0">
+  <w:style w:type="paragraph" w:styleId="a1">
     <w:name w:val="Body Text"/>
-    <w:link w:val="a4"/>
+    <w:link w:val="a5"/>
     <w:qFormat/>
     <w:rsid w:val="00D9265A"/>
     <w:pPr>
@@ -1440,13 +1489,13 @@
   </w:style>
   <w:style w:type="paragraph" w:customStyle="1" w:styleId="FirstParagraph">
     <w:name w:val="First Paragraph"/>
-    <w:basedOn w:val="a0"/>
-    <w:next w:val="a0"/>
+    <w:basedOn w:val="a1"/>
+    <w:next w:val="a1"/>
     <w:qFormat/>
   </w:style>
   <w:style w:type="paragraph" w:customStyle="1" w:styleId="Compact">
     <w:name w:val="Compact"/>
-    <w:basedOn w:val="a0"/>
+    <w:basedOn w:val="a1"/>
     <w:qFormat/>
     <w:rsid w:val="00653691"/>
     <w:pPr>
@@ -1456,9 +1505,9 @@
       <w:sz w:val="21"/>
     </w:rPr>
   </w:style>
-  <w:style w:type="paragraph" w:styleId="a5">
+  <w:style w:type="paragraph" w:styleId="a6">
     <w:name w:val="Title"/>
-    <w:next w:val="a0"/>
+    <w:next w:val="a1"/>
     <w:qFormat/>
     <w:rsid w:val="00BE5CD0"/>
     <w:pPr>
@@ -1476,10 +1525,10 @@
       <w:szCs w:val="36"/>
     </w:rPr>
   </w:style>
-  <w:style w:type="paragraph" w:styleId="a6">
+  <w:style w:type="paragraph" w:styleId="a7">
     <w:name w:val="Subtitle"/>
-    <w:basedOn w:val="a5"/>
-    <w:next w:val="a0"/>
+    <w:basedOn w:val="a6"/>
+    <w:next w:val="a1"/>
     <w:qFormat/>
     <w:rsid w:val="00D9265A"/>
     <w:rPr>
@@ -1489,7 +1538,7 @@
   </w:style>
   <w:style w:type="paragraph" w:customStyle="1" w:styleId="Author">
     <w:name w:val="Author"/>
-    <w:next w:val="a0"/>
+    <w:next w:val="a1"/>
     <w:qFormat/>
     <w:rsid w:val="00BE5CD0"/>
     <w:pPr>
@@ -1503,9 +1552,9 @@
       <w:sz w:val="32"/>
     </w:rPr>
   </w:style>
-  <w:style w:type="paragraph" w:styleId="a7">
+  <w:style w:type="paragraph" w:styleId="a8">
     <w:name w:val="Date"/>
-    <w:next w:val="a0"/>
+    <w:next w:val="a1"/>
     <w:qFormat/>
     <w:pPr>
       <w:keepNext/>
@@ -1515,7 +1564,7 @@
   </w:style>
   <w:style w:type="paragraph" w:customStyle="1" w:styleId="Abstract">
     <w:name w:val="Abstract"/>
-    <w:next w:val="a0"/>
+    <w:next w:val="a1"/>
     <w:qFormat/>
     <w:rsid w:val="00BE5CD0"/>
     <w:pPr>
@@ -1530,15 +1579,15 @@
       <w:szCs w:val="20"/>
     </w:rPr>
   </w:style>
-  <w:style w:type="paragraph" w:styleId="a8">
+  <w:style w:type="paragraph" w:styleId="a9">
     <w:name w:val="Bibliography"/>
-    <w:basedOn w:val="a"/>
-    <w:qFormat/>
-  </w:style>
-  <w:style w:type="paragraph" w:styleId="a9">
+    <w:basedOn w:val="a0"/>
+    <w:qFormat/>
+  </w:style>
+  <w:style w:type="paragraph" w:styleId="aa">
     <w:name w:val="Block Text"/>
-    <w:basedOn w:val="a0"/>
-    <w:next w:val="a0"/>
+    <w:basedOn w:val="a1"/>
+    <w:next w:val="a1"/>
     <w:uiPriority w:val="9"/>
     <w:unhideWhenUsed/>
     <w:qFormat/>
@@ -1552,9 +1601,9 @@
       <w:szCs w:val="20"/>
     </w:rPr>
   </w:style>
-  <w:style w:type="paragraph" w:styleId="aa">
+  <w:style w:type="paragraph" w:styleId="ab">
     <w:name w:val="footnote text"/>
-    <w:basedOn w:val="a"/>
+    <w:basedOn w:val="a0"/>
     <w:uiPriority w:val="9"/>
     <w:unhideWhenUsed/>
     <w:qFormat/>
@@ -1576,7 +1625,7 @@
   </w:style>
   <w:style w:type="paragraph" w:customStyle="1" w:styleId="DefinitionTerm">
     <w:name w:val="Definition Term"/>
-    <w:basedOn w:val="a"/>
+    <w:basedOn w:val="a0"/>
     <w:next w:val="Definition"/>
     <w:pPr>
       <w:keepNext/>
@@ -1589,12 +1638,12 @@
   </w:style>
   <w:style w:type="paragraph" w:customStyle="1" w:styleId="Definition">
     <w:name w:val="Definition"/>
-    <w:basedOn w:val="a"/>
-  </w:style>
-  <w:style w:type="paragraph" w:styleId="ab">
+    <w:basedOn w:val="a0"/>
+  </w:style>
+  <w:style w:type="paragraph" w:styleId="ac">
     <w:name w:val="caption"/>
-    <w:basedOn w:val="a"/>
-    <w:link w:val="ac"/>
+    <w:basedOn w:val="a0"/>
+    <w:link w:val="ad"/>
     <w:pPr>
       <w:spacing w:after="120"/>
     </w:pPr>
@@ -1604,14 +1653,14 @@
   </w:style>
   <w:style w:type="paragraph" w:customStyle="1" w:styleId="TableCaption">
     <w:name w:val="Table Caption"/>
-    <w:basedOn w:val="ab"/>
+    <w:basedOn w:val="ac"/>
     <w:pPr>
       <w:keepNext/>
     </w:pPr>
   </w:style>
   <w:style w:type="paragraph" w:customStyle="1" w:styleId="ImageCaption">
     <w:name w:val="Image Caption"/>
-    <w:basedOn w:val="ab"/>
+    <w:basedOn w:val="ac"/>
     <w:rsid w:val="004C37EC"/>
     <w:pPr>
       <w:jc w:val="center"/>
@@ -1624,7 +1673,7 @@
   </w:style>
   <w:style w:type="paragraph" w:customStyle="1" w:styleId="Figure">
     <w:name w:val="Figure"/>
-    <w:basedOn w:val="a"/>
+    <w:basedOn w:val="a0"/>
   </w:style>
   <w:style w:type="paragraph" w:customStyle="1" w:styleId="CaptionedFigure">
     <w:name w:val="Captioned Figure"/>
@@ -1633,29 +1682,29 @@
       <w:keepNext/>
     </w:pPr>
   </w:style>
-  <w:style w:type="character" w:customStyle="1" w:styleId="ac">
+  <w:style w:type="character" w:customStyle="1" w:styleId="ad">
     <w:name w:val="题注 字符"/>
-    <w:basedOn w:val="a1"/>
-    <w:link w:val="ab"/>
+    <w:basedOn w:val="a2"/>
+    <w:link w:val="ac"/>
   </w:style>
   <w:style w:type="character" w:customStyle="1" w:styleId="VerbatimChar">
     <w:name w:val="Verbatim Char"/>
-    <w:basedOn w:val="ac"/>
+    <w:basedOn w:val="ad"/>
     <w:rPr>
       <w:rFonts w:ascii="Consolas" w:hAnsi="Consolas"/>
       <w:sz w:val="22"/>
     </w:rPr>
   </w:style>
-  <w:style w:type="character" w:styleId="ad">
+  <w:style w:type="character" w:styleId="ae">
     <w:name w:val="footnote reference"/>
-    <w:basedOn w:val="ac"/>
+    <w:basedOn w:val="ad"/>
     <w:rPr>
       <w:vertAlign w:val="superscript"/>
     </w:rPr>
   </w:style>
-  <w:style w:type="character" w:styleId="ae">
+  <w:style w:type="character" w:styleId="af">
     <w:name w:val="Hyperlink"/>
-    <w:basedOn w:val="ac"/>
+    <w:basedOn w:val="ad"/>
     <w:rPr>
       <w:color w:val="4F81BD" w:themeColor="accent1"/>
     </w:rPr>
@@ -1663,7 +1712,7 @@
   <w:style w:type="paragraph" w:styleId="TOC">
     <w:name w:val="TOC Heading"/>
     <w:basedOn w:val="1"/>
-    <w:next w:val="a0"/>
+    <w:next w:val="a1"/>
     <w:uiPriority w:val="39"/>
     <w:unhideWhenUsed/>
     <w:qFormat/>
@@ -1677,10 +1726,10 @@
       <w:color w:val="365F91" w:themeColor="accent1" w:themeShade="BF"/>
     </w:rPr>
   </w:style>
-  <w:style w:type="paragraph" w:styleId="af">
+  <w:style w:type="paragraph" w:styleId="af0">
     <w:name w:val="header"/>
-    <w:basedOn w:val="a"/>
-    <w:link w:val="af0"/>
+    <w:basedOn w:val="a0"/>
+    <w:link w:val="af1"/>
     <w:unhideWhenUsed/>
     <w:rsid w:val="00BE5CD0"/>
     <w:pPr>
@@ -1699,20 +1748,20 @@
       <w:szCs w:val="18"/>
     </w:rPr>
   </w:style>
-  <w:style w:type="character" w:customStyle="1" w:styleId="af0">
+  <w:style w:type="character" w:customStyle="1" w:styleId="af1">
     <w:name w:val="页眉 字符"/>
-    <w:basedOn w:val="a1"/>
-    <w:link w:val="af"/>
+    <w:basedOn w:val="a2"/>
+    <w:link w:val="af0"/>
     <w:rsid w:val="00BE5CD0"/>
     <w:rPr>
       <w:sz w:val="18"/>
       <w:szCs w:val="18"/>
     </w:rPr>
   </w:style>
-  <w:style w:type="paragraph" w:styleId="af1">
+  <w:style w:type="paragraph" w:styleId="af2">
     <w:name w:val="footer"/>
-    <w:basedOn w:val="a"/>
-    <w:link w:val="af2"/>
+    <w:basedOn w:val="a0"/>
+    <w:link w:val="af3"/>
     <w:unhideWhenUsed/>
     <w:rsid w:val="00BE5CD0"/>
     <w:pPr>
@@ -1727,25 +1776,37 @@
       <w:szCs w:val="18"/>
     </w:rPr>
   </w:style>
-  <w:style w:type="character" w:customStyle="1" w:styleId="af2">
+  <w:style w:type="character" w:customStyle="1" w:styleId="af3">
     <w:name w:val="页脚 字符"/>
-    <w:basedOn w:val="a1"/>
-    <w:link w:val="af1"/>
+    <w:basedOn w:val="a2"/>
+    <w:link w:val="af2"/>
     <w:rsid w:val="00BE5CD0"/>
     <w:rPr>
       <w:sz w:val="18"/>
       <w:szCs w:val="18"/>
     </w:rPr>
   </w:style>
-  <w:style w:type="character" w:customStyle="1" w:styleId="a4">
+  <w:style w:type="character" w:customStyle="1" w:styleId="a5">
     <w:name w:val="正文文本 字符"/>
-    <w:basedOn w:val="a1"/>
-    <w:link w:val="a0"/>
+    <w:basedOn w:val="a2"/>
+    <w:link w:val="a1"/>
     <w:rsid w:val="004C37EC"/>
     <w:rPr>
       <w:rFonts w:ascii="Times New Roman" w:hAnsi="Times New Roman"/>
       <w:color w:val="000000" w:themeColor="text1"/>
     </w:rPr>
+  </w:style>
+  <w:style w:type="paragraph" w:styleId="a">
+    <w:name w:val="List Number"/>
+    <w:basedOn w:val="a0"/>
+    <w:unhideWhenUsed/>
+    <w:rsid w:val="00AD2D1B"/>
+    <w:pPr>
+      <w:numPr>
+        <w:numId w:val="2"/>
+      </w:numPr>
+      <w:contextualSpacing/>
+    </w:pPr>
   </w:style>
 </w:styles>
 </file>

</xml_diff>